<commit_message>
person tracking robot calculate shoulder angles
</commit_message>
<xml_diff>
--- a/person tracking robot/POC/maths for this project.docx
+++ b/person tracking robot/POC/maths for this project.docx
@@ -10,11 +10,19 @@
           <w:lang w:val="en-US"/>
         </w:rPr>
       </w:pPr>
-      <w:r>
-        <w:rPr>
-          <w:lang w:val="en-US"/>
-        </w:rPr>
-        <w:t>Maths for this project</w:t>
+      <w:proofErr w:type="spellStart"/>
+      <w:r>
+        <w:rPr>
+          <w:lang w:val="en-US"/>
+        </w:rPr>
+        <w:t>Maths</w:t>
+      </w:r>
+      <w:proofErr w:type="spellEnd"/>
+      <w:r>
+        <w:rPr>
+          <w:lang w:val="en-US"/>
+        </w:rPr>
+        <w:t xml:space="preserve"> for this project</w:t>
       </w:r>
     </w:p>
     <w:p>
@@ -307,30 +315,58 @@
           <w:lang w:val="en-US"/>
         </w:rPr>
       </w:pPr>
-      <w:r>
-        <w:rPr>
-          <w:b/>
-          <w:bCs/>
-          <w:lang w:val="en-US"/>
-        </w:rPr>
-        <w:t>bc: 1000 – 800 = 200 units</w:t>
-      </w:r>
-    </w:p>
-    <w:p>
-      <w:pPr>
-        <w:rPr>
-          <w:b/>
-          <w:bCs/>
-          <w:lang w:val="en-US"/>
-        </w:rPr>
-      </w:pPr>
-      <w:r>
-        <w:rPr>
-          <w:b/>
-          <w:bCs/>
-          <w:lang w:val="en-US"/>
-        </w:rPr>
-        <w:t xml:space="preserve">ac(we dont need this, but why not): </w:t>
+      <w:proofErr w:type="spellStart"/>
+      <w:r>
+        <w:rPr>
+          <w:b/>
+          <w:bCs/>
+          <w:lang w:val="en-US"/>
+        </w:rPr>
+        <w:t>bc</w:t>
+      </w:r>
+      <w:proofErr w:type="spellEnd"/>
+      <w:r>
+        <w:rPr>
+          <w:b/>
+          <w:bCs/>
+          <w:lang w:val="en-US"/>
+        </w:rPr>
+        <w:t>: 1000 – 800 = 200 units</w:t>
+      </w:r>
+    </w:p>
+    <w:p>
+      <w:pPr>
+        <w:rPr>
+          <w:b/>
+          <w:bCs/>
+          <w:lang w:val="en-US"/>
+        </w:rPr>
+      </w:pPr>
+      <w:r>
+        <w:rPr>
+          <w:b/>
+          <w:bCs/>
+          <w:lang w:val="en-US"/>
+        </w:rPr>
+        <w:t xml:space="preserve">ac(we </w:t>
+      </w:r>
+      <w:proofErr w:type="spellStart"/>
+      <w:r>
+        <w:rPr>
+          <w:b/>
+          <w:bCs/>
+          <w:lang w:val="en-US"/>
+        </w:rPr>
+        <w:t>dont</w:t>
+      </w:r>
+      <w:proofErr w:type="spellEnd"/>
+      <w:r>
+        <w:rPr>
+          <w:b/>
+          <w:bCs/>
+          <w:lang w:val="en-US"/>
+        </w:rPr>
+        <w:t xml:space="preserve"> need this, but why not): </w:t>
       </w:r>
       <w:r>
         <w:rPr>
@@ -467,6 +503,7 @@
     <w:p>
       <w:pPr>
         <w:pStyle w:val="Kop2"/>
+        <w:spacing w:before="240"/>
         <w:rPr>
           <w:lang w:val="en-US"/>
         </w:rPr>
@@ -489,7 +526,21 @@
         <w:rPr>
           <w:lang w:val="en-US"/>
         </w:rPr>
-        <w:t xml:space="preserve">For this calculation i used </w:t>
+        <w:t xml:space="preserve">For this calculation </w:t>
+      </w:r>
+      <w:proofErr w:type="spellStart"/>
+      <w:r>
+        <w:rPr>
+          <w:lang w:val="en-US"/>
+        </w:rPr>
+        <w:t>i</w:t>
+      </w:r>
+      <w:proofErr w:type="spellEnd"/>
+      <w:r>
+        <w:rPr>
+          <w:lang w:val="en-US"/>
+        </w:rPr>
+        <w:t xml:space="preserve"> used </w:t>
       </w:r>
       <w:hyperlink r:id="rId6" w:history="1">
         <w:r>
@@ -505,6 +556,157 @@
           <w:lang w:val="en-US"/>
         </w:rPr>
         <w:t xml:space="preserve"> as reference</w:t>
+      </w:r>
+    </w:p>
+    <w:p>
+      <w:pPr>
+        <w:rPr>
+          <w:lang w:val="en-US"/>
+        </w:rPr>
+      </w:pPr>
+      <w:r>
+        <w:rPr>
+          <w:lang w:val="en-US"/>
+        </w:rPr>
+        <w:t>...</w:t>
+      </w:r>
+    </w:p>
+    <w:p>
+      <w:pPr>
+        <w:rPr>
+          <w:lang w:val="en-US"/>
+        </w:rPr>
+      </w:pPr>
+    </w:p>
+    <w:p>
+      <w:pPr>
+        <w:spacing w:before="240"/>
+        <w:rPr>
+          <w:lang w:val="en-US"/>
+        </w:rPr>
+      </w:pPr>
+      <w:r>
+        <w:rPr>
+          <w:lang w:val="en-US"/>
+        </w:rPr>
+        <w:t xml:space="preserve">After messing with this in </w:t>
+      </w:r>
+      <w:proofErr w:type="spellStart"/>
+      <w:r>
+        <w:rPr>
+          <w:lang w:val="en-US"/>
+        </w:rPr>
+        <w:t>javascript</w:t>
+      </w:r>
+      <w:proofErr w:type="spellEnd"/>
+      <w:r>
+        <w:rPr>
+          <w:lang w:val="en-US"/>
+        </w:rPr>
+        <w:t xml:space="preserve"> </w:t>
+      </w:r>
+      <w:proofErr w:type="spellStart"/>
+      <w:r>
+        <w:rPr>
+          <w:lang w:val="en-US"/>
+        </w:rPr>
+        <w:t>i</w:t>
+      </w:r>
+      <w:proofErr w:type="spellEnd"/>
+      <w:r>
+        <w:rPr>
+          <w:lang w:val="en-US"/>
+        </w:rPr>
+        <w:t xml:space="preserve"> came across the </w:t>
+      </w:r>
+      <w:proofErr w:type="spellStart"/>
+      <w:r>
+        <w:rPr>
+          <w:lang w:val="en-US"/>
+        </w:rPr>
+        <w:t>funtion</w:t>
+      </w:r>
+      <w:proofErr w:type="spellEnd"/>
+      <w:r>
+        <w:rPr>
+          <w:lang w:val="en-US"/>
+        </w:rPr>
+        <w:t xml:space="preserve"> atan2.... This does everything </w:t>
+      </w:r>
+      <w:proofErr w:type="spellStart"/>
+      <w:r>
+        <w:rPr>
+          <w:lang w:val="en-US"/>
+        </w:rPr>
+        <w:t>i</w:t>
+      </w:r>
+      <w:proofErr w:type="spellEnd"/>
+      <w:r>
+        <w:rPr>
+          <w:lang w:val="en-US"/>
+        </w:rPr>
+        <w:t xml:space="preserve"> need to calculate the angle </w:t>
+      </w:r>
+      <w:r>
+        <w:rPr>
+          <mc:AlternateContent>
+            <mc:Choice Requires="w16se"/>
+            <mc:Fallback>
+              <w:rFonts w:ascii="Segoe UI Emoji" w:eastAsia="Segoe UI Emoji" w:hAnsi="Segoe UI Emoji" w:cs="Segoe UI Emoji"/>
+            </mc:Fallback>
+          </mc:AlternateContent>
+          <w:lang w:val="en-US"/>
+        </w:rPr>
+        <mc:AlternateContent>
+          <mc:Choice Requires="w16se">
+            <w16se:symEx w16se:font="Segoe UI Emoji" w16se:char="1F602"/>
+          </mc:Choice>
+          <mc:Fallback>
+            <w:t>😂</w:t>
+          </mc:Fallback>
+        </mc:AlternateContent>
+      </w:r>
+      <w:r>
+        <w:rPr>
+          <w:lang w:val="en-US"/>
+        </w:rPr>
+        <w:t xml:space="preserve">. See </w:t>
+      </w:r>
+      <w:hyperlink r:id="rId7" w:history="1">
+        <w:r>
+          <w:rPr>
+            <w:rStyle w:val="Hyperlink"/>
+            <w:lang w:val="en-US"/>
+          </w:rPr>
+          <w:t>https://developer.mozilla.org/en-US/docs/Web/JavaScript/Reference/Global_Objects/Math/atan2</w:t>
+        </w:r>
+      </w:hyperlink>
+      <w:r>
+        <w:rPr>
+          <w:lang w:val="en-US"/>
+        </w:rPr>
+        <w:t xml:space="preserve"> combined with </w:t>
+      </w:r>
+      <w:hyperlink r:id="rId8" w:history="1">
+        <w:r>
+          <w:rPr>
+            <w:rStyle w:val="Hyperlink"/>
+            <w:lang w:val="en-US"/>
+          </w:rPr>
+          <w:t>https://developer.mozilla.org/en-US/docs/Web/JavaScript/Reference/Global_Objects/Math/atan</w:t>
+        </w:r>
+      </w:hyperlink>
+      <w:r>
+        <w:rPr>
+          <w:lang w:val="en-US"/>
+        </w:rPr>
+        <w:t xml:space="preserve"> </w:t>
+      </w:r>
+      <w:r>
+        <w:rPr>
+          <w:lang w:val="en-US"/>
+        </w:rPr>
+        <w:t xml:space="preserve"> for more. This function just needs my base joint and it does the calculations for me.</w:t>
       </w:r>
     </w:p>
     <w:p>
@@ -1085,6 +1287,18 @@
       <w:shd w:val="clear" w:color="auto" w:fill="E1DFDD"/>
     </w:rPr>
   </w:style>
+  <w:style w:type="character" w:styleId="GevolgdeHyperlink">
+    <w:name w:val="FollowedHyperlink"/>
+    <w:basedOn w:val="Standaardalinea-lettertype"/>
+    <w:uiPriority w:val="99"/>
+    <w:semiHidden/>
+    <w:unhideWhenUsed/>
+    <w:rsid w:val="008B4513"/>
+    <w:rPr>
+      <w:color w:val="954F72" w:themeColor="followedHyperlink"/>
+      <w:u w:val="single"/>
+    </w:rPr>
+  </w:style>
 </w:styles>
 </file>
 

</xml_diff>

<commit_message>
math explained tan in js
</commit_message>
<xml_diff>
--- a/person tracking robot/POC/maths for this project.docx
+++ b/person tracking robot/POC/maths for this project.docx
@@ -10,19 +10,11 @@
           <w:lang w:val="en-US"/>
         </w:rPr>
       </w:pPr>
-      <w:proofErr w:type="spellStart"/>
-      <w:r>
-        <w:rPr>
-          <w:lang w:val="en-US"/>
-        </w:rPr>
-        <w:t>Maths</w:t>
-      </w:r>
-      <w:proofErr w:type="spellEnd"/>
-      <w:r>
-        <w:rPr>
-          <w:lang w:val="en-US"/>
-        </w:rPr>
-        <w:t xml:space="preserve"> for this project</w:t>
+      <w:r>
+        <w:rPr>
+          <w:lang w:val="en-US"/>
+        </w:rPr>
+        <w:t>Maths for this project</w:t>
       </w:r>
     </w:p>
     <w:p>
@@ -315,58 +307,30 @@
           <w:lang w:val="en-US"/>
         </w:rPr>
       </w:pPr>
-      <w:proofErr w:type="spellStart"/>
-      <w:r>
-        <w:rPr>
-          <w:b/>
-          <w:bCs/>
-          <w:lang w:val="en-US"/>
-        </w:rPr>
-        <w:t>bc</w:t>
-      </w:r>
-      <w:proofErr w:type="spellEnd"/>
-      <w:r>
-        <w:rPr>
-          <w:b/>
-          <w:bCs/>
-          <w:lang w:val="en-US"/>
-        </w:rPr>
-        <w:t>: 1000 – 800 = 200 units</w:t>
-      </w:r>
-    </w:p>
-    <w:p>
-      <w:pPr>
-        <w:rPr>
-          <w:b/>
-          <w:bCs/>
-          <w:lang w:val="en-US"/>
-        </w:rPr>
-      </w:pPr>
-      <w:r>
-        <w:rPr>
-          <w:b/>
-          <w:bCs/>
-          <w:lang w:val="en-US"/>
-        </w:rPr>
-        <w:t xml:space="preserve">ac(we </w:t>
-      </w:r>
-      <w:proofErr w:type="spellStart"/>
-      <w:r>
-        <w:rPr>
-          <w:b/>
-          <w:bCs/>
-          <w:lang w:val="en-US"/>
-        </w:rPr>
-        <w:t>dont</w:t>
-      </w:r>
-      <w:proofErr w:type="spellEnd"/>
-      <w:r>
-        <w:rPr>
-          <w:b/>
-          <w:bCs/>
-          <w:lang w:val="en-US"/>
-        </w:rPr>
-        <w:t xml:space="preserve"> need this, but why not): </w:t>
+      <w:r>
+        <w:rPr>
+          <w:b/>
+          <w:bCs/>
+          <w:lang w:val="en-US"/>
+        </w:rPr>
+        <w:t>bc: 1000 – 800 = 200 units</w:t>
+      </w:r>
+    </w:p>
+    <w:p>
+      <w:pPr>
+        <w:rPr>
+          <w:b/>
+          <w:bCs/>
+          <w:lang w:val="en-US"/>
+        </w:rPr>
+      </w:pPr>
+      <w:r>
+        <w:rPr>
+          <w:b/>
+          <w:bCs/>
+          <w:lang w:val="en-US"/>
+        </w:rPr>
+        <w:t xml:space="preserve">ac(we dont need this, but why not): </w:t>
       </w:r>
       <w:r>
         <w:rPr>
@@ -526,21 +490,7 @@
         <w:rPr>
           <w:lang w:val="en-US"/>
         </w:rPr>
-        <w:t xml:space="preserve">For this calculation </w:t>
-      </w:r>
-      <w:proofErr w:type="spellStart"/>
-      <w:r>
-        <w:rPr>
-          <w:lang w:val="en-US"/>
-        </w:rPr>
-        <w:t>i</w:t>
-      </w:r>
-      <w:proofErr w:type="spellEnd"/>
-      <w:r>
-        <w:rPr>
-          <w:lang w:val="en-US"/>
-        </w:rPr>
-        <w:t xml:space="preserve"> used </w:t>
+        <w:t xml:space="preserve">For this calculation i used </w:t>
       </w:r>
       <w:hyperlink r:id="rId6" w:history="1">
         <w:r>
@@ -557,137 +507,91 @@
         </w:rPr>
         <w:t xml:space="preserve"> as reference</w:t>
       </w:r>
-    </w:p>
-    <w:p>
-      <w:pPr>
-        <w:rPr>
-          <w:lang w:val="en-US"/>
-        </w:rPr>
-      </w:pPr>
-      <w:r>
-        <w:rPr>
-          <w:lang w:val="en-US"/>
-        </w:rPr>
-        <w:t>...</w:t>
-      </w:r>
-    </w:p>
-    <w:p>
-      <w:pPr>
-        <w:rPr>
-          <w:lang w:val="en-US"/>
-        </w:rPr>
-      </w:pPr>
-    </w:p>
-    <w:p>
-      <w:pPr>
-        <w:spacing w:before="240"/>
-        <w:rPr>
-          <w:lang w:val="en-US"/>
-        </w:rPr>
-      </w:pPr>
-      <w:r>
-        <w:rPr>
-          <w:lang w:val="en-US"/>
-        </w:rPr>
-        <w:t xml:space="preserve">After messing with this in </w:t>
-      </w:r>
-      <w:proofErr w:type="spellStart"/>
-      <w:r>
-        <w:rPr>
-          <w:lang w:val="en-US"/>
-        </w:rPr>
-        <w:t>javascript</w:t>
-      </w:r>
-      <w:proofErr w:type="spellEnd"/>
-      <w:r>
-        <w:rPr>
-          <w:lang w:val="en-US"/>
-        </w:rPr>
-        <w:t xml:space="preserve"> </w:t>
-      </w:r>
-      <w:proofErr w:type="spellStart"/>
-      <w:r>
-        <w:rPr>
-          <w:lang w:val="en-US"/>
-        </w:rPr>
-        <w:t>i</w:t>
-      </w:r>
-      <w:proofErr w:type="spellEnd"/>
-      <w:r>
-        <w:rPr>
-          <w:lang w:val="en-US"/>
-        </w:rPr>
-        <w:t xml:space="preserve"> came across the </w:t>
-      </w:r>
-      <w:proofErr w:type="spellStart"/>
-      <w:r>
-        <w:rPr>
-          <w:lang w:val="en-US"/>
-        </w:rPr>
-        <w:t>funtion</w:t>
-      </w:r>
-      <w:proofErr w:type="spellEnd"/>
-      <w:r>
-        <w:rPr>
-          <w:lang w:val="en-US"/>
-        </w:rPr>
-        <w:t xml:space="preserve"> atan2.... This does everything </w:t>
-      </w:r>
-      <w:proofErr w:type="spellStart"/>
-      <w:r>
-        <w:rPr>
-          <w:lang w:val="en-US"/>
-        </w:rPr>
-        <w:t>i</w:t>
-      </w:r>
-      <w:proofErr w:type="spellEnd"/>
-      <w:r>
-        <w:rPr>
-          <w:lang w:val="en-US"/>
-        </w:rPr>
-        <w:t xml:space="preserve"> need to calculate the angle </w:t>
-      </w:r>
-      <w:r>
-        <w:rPr>
-          <mc:AlternateContent>
-            <mc:Choice Requires="w16se"/>
-            <mc:Fallback>
-              <w:rFonts w:ascii="Segoe UI Emoji" w:eastAsia="Segoe UI Emoji" w:hAnsi="Segoe UI Emoji" w:cs="Segoe UI Emoji"/>
-            </mc:Fallback>
-          </mc:AlternateContent>
-          <w:lang w:val="en-US"/>
-        </w:rPr>
-        <mc:AlternateContent>
-          <mc:Choice Requires="w16se">
-            <w16se:symEx w16se:font="Segoe UI Emoji" w16se:char="1F602"/>
-          </mc:Choice>
-          <mc:Fallback>
-            <w:t>😂</w:t>
-          </mc:Fallback>
-        </mc:AlternateContent>
-      </w:r>
-      <w:r>
-        <w:rPr>
-          <w:lang w:val="en-US"/>
-        </w:rPr>
-        <w:t xml:space="preserve">. See </w:t>
-      </w:r>
+      <w:r>
+        <w:rPr>
+          <w:lang w:val="en-US"/>
+        </w:rPr>
+        <w:t>.</w:t>
+      </w:r>
+    </w:p>
+    <w:p>
+      <w:pPr>
+        <w:rPr>
+          <w:lang w:val="en-US"/>
+        </w:rPr>
+      </w:pPr>
+      <w:r>
+        <w:rPr>
+          <w:lang w:val="en-US"/>
+        </w:rPr>
+        <w:t xml:space="preserve">The sides are already known. They now need the correct names. </w:t>
+      </w:r>
+    </w:p>
+    <w:p>
+      <w:pPr>
+        <w:rPr>
+          <w:lang w:val="en-US"/>
+        </w:rPr>
+      </w:pPr>
+      <w:r>
+        <w:rPr>
+          <w:lang w:val="en-US"/>
+        </w:rPr>
+        <w:t>Ab = adjacent</w:t>
+      </w:r>
+    </w:p>
+    <w:p>
+      <w:pPr>
+        <w:rPr>
+          <w:lang w:val="en-US"/>
+        </w:rPr>
+      </w:pPr>
+      <w:r>
+        <w:rPr>
+          <w:lang w:val="en-US"/>
+        </w:rPr>
+        <w:t>Bc = opposite</w:t>
+      </w:r>
+    </w:p>
+    <w:p>
+      <w:pPr>
+        <w:rPr>
+          <w:lang w:val="en-US"/>
+        </w:rPr>
+      </w:pPr>
+      <w:r>
+        <w:rPr>
+          <w:lang w:val="en-US"/>
+        </w:rPr>
+        <w:t>Ac = hypotenuse</w:t>
+      </w:r>
+      <w:r>
+        <w:rPr>
+          <w:lang w:val="en-US"/>
+        </w:rPr>
+        <w:t>.</w:t>
+      </w:r>
+    </w:p>
+    <w:p>
+      <w:pPr>
+        <w:rPr>
+          <w:lang w:val="en-US"/>
+        </w:rPr>
+      </w:pPr>
+      <w:r>
+        <w:rPr>
+          <w:lang w:val="en-US"/>
+        </w:rPr>
+        <w:t>Using these sides I can calculate the angle of a.</w:t>
+      </w:r>
+    </w:p>
+    <w:p>
+      <w:pPr>
+        <w:rPr>
+          <w:lang w:val="en-US"/>
+        </w:rPr>
+      </w:pPr>
       <w:hyperlink r:id="rId7" w:history="1">
-        <w:r>
-          <w:rPr>
-            <w:rStyle w:val="Hyperlink"/>
-            <w:lang w:val="en-US"/>
-          </w:rPr>
-          <w:t>https://developer.mozilla.org/en-US/docs/Web/JavaScript/Reference/Global_Objects/Math/atan2</w:t>
-        </w:r>
-      </w:hyperlink>
-      <w:r>
-        <w:rPr>
-          <w:lang w:val="en-US"/>
-        </w:rPr>
-        <w:t xml:space="preserve"> combined with </w:t>
-      </w:r>
-      <w:hyperlink r:id="rId8" w:history="1">
         <w:r>
           <w:rPr>
             <w:rStyle w:val="Hyperlink"/>
@@ -696,25 +600,204 @@
           <w:t>https://developer.mozilla.org/en-US/docs/Web/JavaScript/Reference/Global_Objects/Math/atan</w:t>
         </w:r>
       </w:hyperlink>
-      <w:r>
-        <w:rPr>
-          <w:lang w:val="en-US"/>
-        </w:rPr>
-        <w:t xml:space="preserve"> </w:t>
-      </w:r>
-      <w:r>
-        <w:rPr>
-          <w:lang w:val="en-US"/>
-        </w:rPr>
-        <w:t xml:space="preserve"> for more. This function just needs my base joint and it does the calculations for me.</w:t>
-      </w:r>
-    </w:p>
-    <w:p>
-      <w:pPr>
-        <w:rPr>
-          <w:b/>
-          <w:bCs/>
+    </w:p>
+    <w:p>
+      <w:pPr>
+        <w:rPr>
+          <w:lang w:val="en-US"/>
+        </w:rPr>
+      </w:pPr>
+      <w:r>
+        <w:rPr>
+          <w:lang w:val="en-US"/>
+        </w:rPr>
+        <w:t xml:space="preserve">Basically I need to execute this formula: </w:t>
+      </w:r>
+    </w:p>
+    <w:p>
+      <w:pPr>
+        <w:shd w:val="clear" w:color="auto" w:fill="1E1E1E"/>
+        <w:spacing w:after="0" w:line="285" w:lineRule="atLeast"/>
+        <w:rPr>
+          <w:rFonts w:ascii="Consolas" w:eastAsia="Times New Roman" w:hAnsi="Consolas" w:cs="Times New Roman"/>
+          <w:color w:val="D4D4D4"/>
+          <w:sz w:val="21"/>
+          <w:szCs w:val="21"/>
+          <w:lang w:val="en-US"/>
+        </w:rPr>
+      </w:pPr>
+      <w:r>
+        <w:rPr>
+          <w:rFonts w:ascii="Consolas" w:eastAsia="Times New Roman" w:hAnsi="Consolas" w:cs="Times New Roman"/>
+          <w:color w:val="D4D4D4"/>
+          <w:sz w:val="21"/>
+          <w:szCs w:val="21"/>
+          <w:lang w:val="en-US"/>
+        </w:rPr>
+        <w:t>(</w:t>
+      </w:r>
+      <w:r>
+        <w:rPr>
+          <w:rFonts w:ascii="Consolas" w:eastAsia="Times New Roman" w:hAnsi="Consolas" w:cs="Times New Roman"/>
+          <w:color w:val="9CDCFE"/>
+          <w:sz w:val="21"/>
+          <w:szCs w:val="21"/>
+          <w:lang w:val="en-US"/>
+        </w:rPr>
+        <w:t>Math</w:t>
+      </w:r>
+      <w:r>
+        <w:rPr>
+          <w:rFonts w:ascii="Consolas" w:eastAsia="Times New Roman" w:hAnsi="Consolas" w:cs="Times New Roman"/>
+          <w:color w:val="D4D4D4"/>
+          <w:sz w:val="21"/>
+          <w:szCs w:val="21"/>
+          <w:lang w:val="en-US"/>
+        </w:rPr>
+        <w:t>.</w:t>
+      </w:r>
+      <w:r>
+        <w:rPr>
+          <w:rFonts w:ascii="Consolas" w:eastAsia="Times New Roman" w:hAnsi="Consolas" w:cs="Times New Roman"/>
+          <w:color w:val="DCDCAA"/>
+          <w:sz w:val="21"/>
+          <w:szCs w:val="21"/>
+          <w:lang w:val="en-US"/>
+        </w:rPr>
+        <w:t>atan</w:t>
+      </w:r>
+      <w:r>
+        <w:rPr>
+          <w:rFonts w:ascii="Consolas" w:eastAsia="Times New Roman" w:hAnsi="Consolas" w:cs="Times New Roman"/>
+          <w:color w:val="D4D4D4"/>
+          <w:sz w:val="21"/>
+          <w:szCs w:val="21"/>
+          <w:lang w:val="en-US"/>
+        </w:rPr>
+        <w:t>(</w:t>
+      </w:r>
+      <w:r>
+        <w:rPr>
+          <w:rFonts w:ascii="Consolas" w:eastAsia="Times New Roman" w:hAnsi="Consolas" w:cs="Times New Roman"/>
+          <w:color w:val="9CDCFE"/>
+          <w:sz w:val="21"/>
+          <w:szCs w:val="21"/>
+          <w:lang w:val="en-US"/>
+        </w:rPr>
+        <w:t>opposite</w:t>
+      </w:r>
+      <w:r>
+        <w:rPr>
+          <w:rFonts w:ascii="Consolas" w:eastAsia="Times New Roman" w:hAnsi="Consolas" w:cs="Times New Roman"/>
+          <w:color w:val="D4D4D4"/>
+          <w:sz w:val="21"/>
+          <w:szCs w:val="21"/>
+          <w:lang w:val="en-US"/>
+        </w:rPr>
+        <w:t> / </w:t>
+      </w:r>
+      <w:r>
+        <w:rPr>
+          <w:rFonts w:ascii="Consolas" w:eastAsia="Times New Roman" w:hAnsi="Consolas" w:cs="Times New Roman"/>
+          <w:color w:val="9CDCFE"/>
+          <w:sz w:val="21"/>
+          <w:szCs w:val="21"/>
+          <w:lang w:val="en-US"/>
+        </w:rPr>
+        <w:t>adjacent</w:t>
+      </w:r>
+      <w:r>
+        <w:rPr>
+          <w:rFonts w:ascii="Consolas" w:eastAsia="Times New Roman" w:hAnsi="Consolas" w:cs="Times New Roman"/>
+          <w:color w:val="D4D4D4"/>
+          <w:sz w:val="21"/>
+          <w:szCs w:val="21"/>
+          <w:lang w:val="en-US"/>
+        </w:rPr>
+        <w:t>) * </w:t>
+      </w:r>
+      <w:r>
+        <w:rPr>
+          <w:rFonts w:ascii="Consolas" w:eastAsia="Times New Roman" w:hAnsi="Consolas" w:cs="Times New Roman"/>
+          <w:color w:val="B5CEA8"/>
+          <w:sz w:val="21"/>
+          <w:szCs w:val="21"/>
+          <w:lang w:val="en-US"/>
+        </w:rPr>
+        <w:t>180</w:t>
+      </w:r>
+      <w:r>
+        <w:rPr>
+          <w:rFonts w:ascii="Consolas" w:eastAsia="Times New Roman" w:hAnsi="Consolas" w:cs="Times New Roman"/>
+          <w:color w:val="D4D4D4"/>
+          <w:sz w:val="21"/>
+          <w:szCs w:val="21"/>
+          <w:lang w:val="en-US"/>
+        </w:rPr>
+        <w:t>) / </w:t>
+      </w:r>
+      <w:r>
+        <w:rPr>
+          <w:rFonts w:ascii="Consolas" w:eastAsia="Times New Roman" w:hAnsi="Consolas" w:cs="Times New Roman"/>
+          <w:color w:val="9CDCFE"/>
+          <w:sz w:val="21"/>
+          <w:szCs w:val="21"/>
+          <w:lang w:val="en-US"/>
+        </w:rPr>
+        <w:t>Math</w:t>
+      </w:r>
+      <w:r>
+        <w:rPr>
+          <w:rFonts w:ascii="Consolas" w:eastAsia="Times New Roman" w:hAnsi="Consolas" w:cs="Times New Roman"/>
+          <w:color w:val="D4D4D4"/>
+          <w:sz w:val="21"/>
+          <w:szCs w:val="21"/>
+          <w:lang w:val="en-US"/>
+        </w:rPr>
+        <w:t>.</w:t>
+      </w:r>
+      <w:r>
+        <w:rPr>
+          <w:rFonts w:ascii="Consolas" w:eastAsia="Times New Roman" w:hAnsi="Consolas" w:cs="Times New Roman"/>
+          <w:color w:val="4FC1FF"/>
+          <w:sz w:val="21"/>
+          <w:szCs w:val="21"/>
+          <w:lang w:val="en-US"/>
+        </w:rPr>
+        <w:t>PI</w:t>
+      </w:r>
+    </w:p>
+    <w:p>
+      <w:pPr>
+        <w:rPr>
+          <w:lang w:val="en-US"/>
+        </w:rPr>
+      </w:pPr>
+      <w:r>
+        <w:rPr>
+          <w:lang w:val="en-US"/>
+        </w:rPr>
+        <w:t>Translated to calculator: (tan</w:t>
+      </w:r>
+      <w:r>
+        <w:rPr>
           <w:vertAlign w:val="superscript"/>
+          <w:lang w:val="en-US"/>
+        </w:rPr>
+        <w:t>-1</w:t>
+      </w:r>
+      <w:r>
+        <w:rPr>
+          <w:lang w:val="en-US"/>
+        </w:rPr>
+        <w:t>(opposite/adjacent) *180) / PI.</w:t>
+      </w:r>
+    </w:p>
+    <w:p>
+      <w:pPr>
+        <w:rPr>
+          <w:b/>
+          <w:bCs/>
           <w:lang w:val="en-US"/>
         </w:rPr>
       </w:pPr>

</xml_diff>

<commit_message>
calculate shoulderz value, arduino receive needs to be updated
</commit_message>
<xml_diff>
--- a/person tracking robot/POC/maths for this project.docx
+++ b/person tracking robot/POC/maths for this project.docx
@@ -10,11 +10,19 @@
           <w:lang w:val="en-US"/>
         </w:rPr>
       </w:pPr>
-      <w:r>
-        <w:rPr>
-          <w:lang w:val="en-US"/>
-        </w:rPr>
-        <w:t>Maths for this project</w:t>
+      <w:proofErr w:type="spellStart"/>
+      <w:r>
+        <w:rPr>
+          <w:lang w:val="en-US"/>
+        </w:rPr>
+        <w:t>Maths</w:t>
+      </w:r>
+      <w:proofErr w:type="spellEnd"/>
+      <w:r>
+        <w:rPr>
+          <w:lang w:val="en-US"/>
+        </w:rPr>
+        <w:t xml:space="preserve"> for this project</w:t>
       </w:r>
     </w:p>
     <w:p>
@@ -307,30 +315,58 @@
           <w:lang w:val="en-US"/>
         </w:rPr>
       </w:pPr>
-      <w:r>
-        <w:rPr>
-          <w:b/>
-          <w:bCs/>
-          <w:lang w:val="en-US"/>
-        </w:rPr>
-        <w:t>bc: 1000 – 800 = 200 units</w:t>
-      </w:r>
-    </w:p>
-    <w:p>
-      <w:pPr>
-        <w:rPr>
-          <w:b/>
-          <w:bCs/>
-          <w:lang w:val="en-US"/>
-        </w:rPr>
-      </w:pPr>
-      <w:r>
-        <w:rPr>
-          <w:b/>
-          <w:bCs/>
-          <w:lang w:val="en-US"/>
-        </w:rPr>
-        <w:t xml:space="preserve">ac(we dont need this, but why not): </w:t>
+      <w:proofErr w:type="spellStart"/>
+      <w:r>
+        <w:rPr>
+          <w:b/>
+          <w:bCs/>
+          <w:lang w:val="en-US"/>
+        </w:rPr>
+        <w:t>bc</w:t>
+      </w:r>
+      <w:proofErr w:type="spellEnd"/>
+      <w:r>
+        <w:rPr>
+          <w:b/>
+          <w:bCs/>
+          <w:lang w:val="en-US"/>
+        </w:rPr>
+        <w:t>: 1000 – 800 = 200 units</w:t>
+      </w:r>
+    </w:p>
+    <w:p>
+      <w:pPr>
+        <w:rPr>
+          <w:b/>
+          <w:bCs/>
+          <w:lang w:val="en-US"/>
+        </w:rPr>
+      </w:pPr>
+      <w:r>
+        <w:rPr>
+          <w:b/>
+          <w:bCs/>
+          <w:lang w:val="en-US"/>
+        </w:rPr>
+        <w:t xml:space="preserve">ac(we </w:t>
+      </w:r>
+      <w:proofErr w:type="spellStart"/>
+      <w:r>
+        <w:rPr>
+          <w:b/>
+          <w:bCs/>
+          <w:lang w:val="en-US"/>
+        </w:rPr>
+        <w:t>dont</w:t>
+      </w:r>
+      <w:proofErr w:type="spellEnd"/>
+      <w:r>
+        <w:rPr>
+          <w:b/>
+          <w:bCs/>
+          <w:lang w:val="en-US"/>
+        </w:rPr>
+        <w:t xml:space="preserve"> need this, but why not): </w:t>
       </w:r>
       <w:r>
         <w:rPr>
@@ -490,7 +526,21 @@
         <w:rPr>
           <w:lang w:val="en-US"/>
         </w:rPr>
-        <w:t xml:space="preserve">For this calculation i used </w:t>
+        <w:t xml:space="preserve">For this calculation </w:t>
+      </w:r>
+      <w:proofErr w:type="spellStart"/>
+      <w:r>
+        <w:rPr>
+          <w:lang w:val="en-US"/>
+        </w:rPr>
+        <w:t>i</w:t>
+      </w:r>
+      <w:proofErr w:type="spellEnd"/>
+      <w:r>
+        <w:rPr>
+          <w:lang w:val="en-US"/>
+        </w:rPr>
+        <w:t xml:space="preserve"> used </w:t>
       </w:r>
       <w:hyperlink r:id="rId6" w:history="1">
         <w:r>
@@ -546,11 +596,19 @@
           <w:lang w:val="en-US"/>
         </w:rPr>
       </w:pPr>
-      <w:r>
-        <w:rPr>
-          <w:lang w:val="en-US"/>
-        </w:rPr>
-        <w:t>Bc = opposite</w:t>
+      <w:proofErr w:type="spellStart"/>
+      <w:r>
+        <w:rPr>
+          <w:lang w:val="en-US"/>
+        </w:rPr>
+        <w:t>Bc</w:t>
+      </w:r>
+      <w:proofErr w:type="spellEnd"/>
+      <w:r>
+        <w:rPr>
+          <w:lang w:val="en-US"/>
+        </w:rPr>
+        <w:t xml:space="preserve"> = opposite</w:t>
       </w:r>
     </w:p>
     <w:p>
@@ -636,6 +694,7 @@
         </w:rPr>
         <w:t>(</w:t>
       </w:r>
+      <w:proofErr w:type="spellStart"/>
       <w:r>
         <w:rPr>
           <w:rFonts w:ascii="Consolas" w:eastAsia="Times New Roman" w:hAnsi="Consolas" w:cs="Times New Roman"/>
@@ -666,6 +725,7 @@
         </w:rPr>
         <w:t>atan</w:t>
       </w:r>
+      <w:proofErr w:type="spellEnd"/>
       <w:r>
         <w:rPr>
           <w:rFonts w:ascii="Consolas" w:eastAsia="Times New Roman" w:hAnsi="Consolas" w:cs="Times New Roman"/>
@@ -736,6 +796,7 @@
         </w:rPr>
         <w:t>) / </w:t>
       </w:r>
+      <w:proofErr w:type="spellStart"/>
       <w:r>
         <w:rPr>
           <w:rFonts w:ascii="Consolas" w:eastAsia="Times New Roman" w:hAnsi="Consolas" w:cs="Times New Roman"/>
@@ -766,6 +827,7 @@
         </w:rPr>
         <w:t>PI</w:t>
       </w:r>
+      <w:proofErr w:type="spellEnd"/>
     </w:p>
     <w:p>
       <w:pPr>
@@ -828,6 +890,7 @@
       </w:pPr>
       <w:r>
         <w:rPr>
+          <w:noProof/>
           <w:lang w:val="en-US"/>
         </w:rPr>
         <w:drawing>
@@ -877,7 +940,21 @@
         <w:rPr>
           <w:lang w:val="en-US"/>
         </w:rPr>
-        <w:t>Both sides are 80 degrees but the arms in both cases will be positioned the same. Here comes the z servo in place. When the z shoulder servo is 0 degrees, you get the correct left arm. The same is for z servo 90 degress, the right arm is positioned correctly</w:t>
+        <w:t xml:space="preserve">Both sides are 80 degrees but the arms in both cases will be positioned the same. Here comes the z servo in place. When the z shoulder servo is 0 degrees, you get the correct left arm. The same is for z servo 90 </w:t>
+      </w:r>
+      <w:proofErr w:type="spellStart"/>
+      <w:r>
+        <w:rPr>
+          <w:lang w:val="en-US"/>
+        </w:rPr>
+        <w:t>degress</w:t>
+      </w:r>
+      <w:proofErr w:type="spellEnd"/>
+      <w:r>
+        <w:rPr>
+          <w:lang w:val="en-US"/>
+        </w:rPr>
+        <w:t>, the right arm is positioned correctly</w:t>
       </w:r>
       <w:r>
         <w:rPr>
@@ -894,6 +971,7 @@
       </w:pPr>
       <w:r>
         <w:rPr>
+          <w:noProof/>
           <w:lang w:val="en-US"/>
         </w:rPr>
         <w:lastRenderedPageBreak/>
@@ -944,7 +1022,19 @@
         <w:rPr>
           <w:lang w:val="en-US"/>
         </w:rPr>
-        <w:t>To get these values I will simply check if the y axis of the elbow is higher or lower than the shoulder y axis</w:t>
+        <w:t xml:space="preserve">To get these values I will simply check if the y axis of the </w:t>
+      </w:r>
+      <w:r>
+        <w:rPr>
+          <w:lang w:val="en-US"/>
+        </w:rPr>
+        <w:t>palm</w:t>
+      </w:r>
+      <w:r>
+        <w:rPr>
+          <w:lang w:val="en-US"/>
+        </w:rPr>
+        <w:t xml:space="preserve"> is higher or lower than the shoulder y axis</w:t>
       </w:r>
     </w:p>
     <w:sectPr>

</xml_diff>